<commit_message>
Test framework updates for Nov-13 release
git-svn-id: https://joinup.ec.europa.eu/svn/cipaedelivery/trunk@947 564210f0-7af0-437e-9e94-ac8d0acde024
</commit_message>
<xml_diff>
--- a/cipa-core/Test/CIPA_Test_Framework.docx
+++ b/cipa-core/Test/CIPA_Test_Framework.docx
@@ -16,6 +16,7 @@
           <w:lang w:val="en-GB"/>
         </w:rPr>
       </w:pPr>
+      <w:bookmarkStart w:id="0" w:name="_GoBack"/>
     </w:p>
     <w:p>
       <w:pPr>
@@ -205,8 +206,6 @@
           <w:lang w:val="en-GB"/>
         </w:rPr>
       </w:pPr>
-      <w:bookmarkStart w:id="0" w:name="_GoBack"/>
-      <w:bookmarkEnd w:id="0"/>
     </w:p>
     <w:p>
       <w:pPr>
@@ -554,6 +553,14 @@
                 <w:lang w:val="en-GB"/>
               </w:rPr>
             </w:pPr>
+            <w:r>
+              <w:rPr>
+                <w:rFonts w:ascii="Verdana" w:hAnsi="Verdana"/>
+                <w:sz w:val="20"/>
+                <w:lang w:val="en-GB"/>
+              </w:rPr>
+              <w:t>1.10</w:t>
+            </w:r>
           </w:p>
         </w:tc>
         <w:tc>
@@ -571,6 +578,14 @@
                 <w:lang w:val="en-GB"/>
               </w:rPr>
             </w:pPr>
+            <w:r>
+              <w:rPr>
+                <w:rFonts w:ascii="Verdana" w:hAnsi="Verdana"/>
+                <w:sz w:val="20"/>
+                <w:lang w:val="en-GB"/>
+              </w:rPr>
+              <w:t>31/05/2013</w:t>
+            </w:r>
           </w:p>
         </w:tc>
         <w:tc>
@@ -588,6 +603,14 @@
                 <w:lang w:val="en-GB"/>
               </w:rPr>
             </w:pPr>
+            <w:r>
+              <w:rPr>
+                <w:rFonts w:ascii="Verdana" w:hAnsi="Verdana"/>
+                <w:sz w:val="20"/>
+                <w:lang w:val="en-GB"/>
+              </w:rPr>
+              <w:t>Update for CIPA e-Delivery v1.1.0</w:t>
+            </w:r>
           </w:p>
         </w:tc>
         <w:tc>
@@ -605,6 +628,14 @@
                 <w:lang w:val="en-GB"/>
               </w:rPr>
             </w:pPr>
+            <w:r>
+              <w:rPr>
+                <w:rFonts w:ascii="Verdana" w:hAnsi="Verdana"/>
+                <w:sz w:val="20"/>
+                <w:lang w:val="en-GB"/>
+              </w:rPr>
+              <w:t>All pages</w:t>
+            </w:r>
           </w:p>
         </w:tc>
       </w:tr>
@@ -624,6 +655,14 @@
                 <w:lang w:val="en-GB"/>
               </w:rPr>
             </w:pPr>
+            <w:r>
+              <w:rPr>
+                <w:rFonts w:ascii="Verdana" w:hAnsi="Verdana"/>
+                <w:sz w:val="20"/>
+                <w:lang w:val="en-GB"/>
+              </w:rPr>
+              <w:t>1.20</w:t>
+            </w:r>
           </w:p>
         </w:tc>
         <w:tc>
@@ -641,6 +680,14 @@
                 <w:lang w:val="en-GB"/>
               </w:rPr>
             </w:pPr>
+            <w:r>
+              <w:rPr>
+                <w:rFonts w:ascii="Verdana" w:hAnsi="Verdana"/>
+                <w:sz w:val="20"/>
+                <w:lang w:val="en-GB"/>
+              </w:rPr>
+              <w:t>29/11/2013</w:t>
+            </w:r>
           </w:p>
         </w:tc>
         <w:tc>
@@ -658,6 +705,14 @@
                 <w:lang w:val="en-GB"/>
               </w:rPr>
             </w:pPr>
+            <w:r>
+              <w:rPr>
+                <w:rFonts w:ascii="Verdana" w:hAnsi="Verdana"/>
+                <w:sz w:val="20"/>
+                <w:lang w:val="en-GB"/>
+              </w:rPr>
+              <w:t>Update for CIPA e-Delivery AS2 beta release</w:t>
+            </w:r>
           </w:p>
         </w:tc>
         <w:tc>
@@ -675,6 +730,14 @@
                 <w:lang w:val="en-GB"/>
               </w:rPr>
             </w:pPr>
+            <w:r>
+              <w:rPr>
+                <w:rFonts w:ascii="Verdana" w:hAnsi="Verdana"/>
+                <w:sz w:val="20"/>
+                <w:lang w:val="en-GB"/>
+              </w:rPr>
+              <w:t>All pages</w:t>
+            </w:r>
           </w:p>
         </w:tc>
       </w:tr>
@@ -834,7 +897,7 @@
         </w:rPr>
         <w:fldChar w:fldCharType="separate"/>
       </w:r>
-      <w:hyperlink w:anchor="_Toc342052137" w:history="1">
+      <w:hyperlink w:anchor="_Toc373500112" w:history="1">
         <w:r>
           <w:rPr>
             <w:rStyle w:val="Hyperlink"/>
@@ -881,7 +944,7 @@
             <w:noProof/>
             <w:webHidden/>
           </w:rPr>
-          <w:instrText xml:space="preserve"> PAGEREF _Toc342052137 \h </w:instrText>
+          <w:instrText xml:space="preserve"> PAGEREF _Toc373500112 \h </w:instrText>
         </w:r>
         <w:r>
           <w:rPr>
@@ -924,7 +987,7 @@
           <w:lang w:val="en-GB" w:eastAsia="en-GB"/>
         </w:rPr>
       </w:pPr>
-      <w:hyperlink w:anchor="_Toc342052138" w:history="1">
+      <w:hyperlink w:anchor="_Toc373500113" w:history="1">
         <w:r>
           <w:rPr>
             <w:rStyle w:val="Hyperlink"/>
@@ -969,7 +1032,7 @@
             <w:noProof/>
             <w:webHidden/>
           </w:rPr>
-          <w:instrText xml:space="preserve"> PAGEREF _Toc342052138 \h </w:instrText>
+          <w:instrText xml:space="preserve"> PAGEREF _Toc373500113 \h </w:instrText>
         </w:r>
         <w:r>
           <w:rPr>
@@ -1012,7 +1075,7 @@
           <w:lang w:val="en-GB" w:eastAsia="en-GB"/>
         </w:rPr>
       </w:pPr>
-      <w:hyperlink w:anchor="_Toc342052139" w:history="1">
+      <w:hyperlink w:anchor="_Toc373500114" w:history="1">
         <w:r>
           <w:rPr>
             <w:rStyle w:val="Hyperlink"/>
@@ -1057,7 +1120,7 @@
             <w:noProof/>
             <w:webHidden/>
           </w:rPr>
-          <w:instrText xml:space="preserve"> PAGEREF _Toc342052139 \h </w:instrText>
+          <w:instrText xml:space="preserve"> PAGEREF _Toc373500114 \h </w:instrText>
         </w:r>
         <w:r>
           <w:rPr>
@@ -1099,7 +1162,7 @@
           <w:lang w:val="en-GB" w:eastAsia="en-GB"/>
         </w:rPr>
       </w:pPr>
-      <w:hyperlink w:anchor="_Toc342052140" w:history="1">
+      <w:hyperlink w:anchor="_Toc373500115" w:history="1">
         <w:r>
           <w:rPr>
             <w:rStyle w:val="Hyperlink"/>
@@ -1138,7 +1201,7 @@
           <w:rPr>
             <w:webHidden/>
           </w:rPr>
-          <w:instrText xml:space="preserve"> PAGEREF _Toc342052140 \h </w:instrText>
+          <w:instrText xml:space="preserve"> PAGEREF _Toc373500115 \h </w:instrText>
         </w:r>
         <w:r>
           <w:rPr>
@@ -1155,7 +1218,7 @@
           <w:rPr>
             <w:webHidden/>
           </w:rPr>
-          <w:t>3</w:t>
+          <w:t>4</w:t>
         </w:r>
         <w:r>
           <w:rPr>
@@ -1176,7 +1239,7 @@
           <w:lang w:val="en-GB" w:eastAsia="en-GB"/>
         </w:rPr>
       </w:pPr>
-      <w:hyperlink w:anchor="_Toc342052141" w:history="1">
+      <w:hyperlink w:anchor="_Toc373500116" w:history="1">
         <w:r>
           <w:rPr>
             <w:rStyle w:val="Hyperlink"/>
@@ -1215,7 +1278,7 @@
           <w:rPr>
             <w:webHidden/>
           </w:rPr>
-          <w:instrText xml:space="preserve"> PAGEREF _Toc342052141 \h </w:instrText>
+          <w:instrText xml:space="preserve"> PAGEREF _Toc373500116 \h </w:instrText>
         </w:r>
         <w:r>
           <w:rPr>
@@ -1232,7 +1295,7 @@
           <w:rPr>
             <w:webHidden/>
           </w:rPr>
-          <w:t>4</w:t>
+          <w:t>5</w:t>
         </w:r>
         <w:r>
           <w:rPr>
@@ -1253,7 +1316,7 @@
           <w:lang w:val="en-GB" w:eastAsia="en-GB"/>
         </w:rPr>
       </w:pPr>
-      <w:hyperlink w:anchor="_Toc342052142" w:history="1">
+      <w:hyperlink w:anchor="_Toc373500117" w:history="1">
         <w:r>
           <w:rPr>
             <w:rStyle w:val="Hyperlink"/>
@@ -1292,7 +1355,7 @@
           <w:rPr>
             <w:webHidden/>
           </w:rPr>
-          <w:instrText xml:space="preserve"> PAGEREF _Toc342052142 \h </w:instrText>
+          <w:instrText xml:space="preserve"> PAGEREF _Toc373500117 \h </w:instrText>
         </w:r>
         <w:r>
           <w:rPr>
@@ -1309,7 +1372,7 @@
           <w:rPr>
             <w:webHidden/>
           </w:rPr>
-          <w:t>4</w:t>
+          <w:t>5</w:t>
         </w:r>
         <w:r>
           <w:rPr>
@@ -1363,7 +1426,7 @@
         </w:rPr>
         <w:br w:type="page"/>
       </w:r>
-      <w:bookmarkStart w:id="1" w:name="_Toc342052137"/>
+      <w:bookmarkStart w:id="1" w:name="_Toc373500112"/>
       <w:r>
         <w:rPr>
           <w:lang w:val="en-GB"/>
@@ -1425,6 +1488,12 @@
         </w:rPr>
         <w:t>Service Metadata Publisher (SMP),</w:t>
       </w:r>
+      <w:r>
+        <w:rPr>
+          <w:lang w:val="en-GB"/>
+        </w:rPr>
+        <w:t>\</w:t>
+      </w:r>
     </w:p>
     <w:p>
       <w:pPr>
@@ -1433,6 +1502,7 @@
           <w:ilvl w:val="0"/>
           <w:numId w:val="27"/>
         </w:numPr>
+        <w:spacing w:after="40"/>
         <w:rPr>
           <w:lang w:val="en-GB"/>
         </w:rPr>
@@ -1441,14 +1511,82 @@
         <w:rPr>
           <w:lang w:val="en-GB"/>
         </w:rPr>
-        <w:t>Access Point (AP).</w:t>
+        <w:t xml:space="preserve">START </w:t>
+      </w:r>
+      <w:r>
+        <w:rPr>
+          <w:lang w:val="en-GB"/>
+        </w:rPr>
+        <w:t>Access Point (</w:t>
+      </w:r>
+      <w:r>
+        <w:rPr>
+          <w:lang w:val="en-GB"/>
+        </w:rPr>
+        <w:t xml:space="preserve">START </w:t>
+      </w:r>
+      <w:r>
+        <w:rPr>
+          <w:lang w:val="en-GB"/>
+        </w:rPr>
+        <w:t>AP)</w:t>
+      </w:r>
+      <w:r>
+        <w:rPr>
+          <w:lang w:val="en-GB"/>
+        </w:rPr>
+        <w:t>.</w:t>
       </w:r>
     </w:p>
     <w:p>
       <w:pPr>
+        <w:pStyle w:val="Body"/>
+        <w:numPr>
+          <w:ilvl w:val="0"/>
+          <w:numId w:val="27"/>
+        </w:numPr>
+        <w:rPr>
+          <w:lang w:val="en-GB"/>
+        </w:rPr>
+      </w:pPr>
+      <w:r>
+        <w:rPr>
+          <w:lang w:val="en-GB"/>
+        </w:rPr>
+        <w:t xml:space="preserve">AS2 </w:t>
+      </w:r>
+      <w:r>
+        <w:rPr>
+          <w:lang w:val="en-GB"/>
+        </w:rPr>
+        <w:t>Access Point (</w:t>
+      </w:r>
+      <w:r>
+        <w:rPr>
+          <w:lang w:val="en-GB"/>
+        </w:rPr>
+        <w:t xml:space="preserve">AS2 </w:t>
+      </w:r>
+      <w:r>
+        <w:rPr>
+          <w:lang w:val="en-GB"/>
+        </w:rPr>
+        <w:t>AP).</w:t>
+      </w:r>
+    </w:p>
+    <w:p>
+      <w:pPr>
+        <w:pStyle w:val="Body"/>
+        <w:rPr>
+          <w:lang w:val="en-GB"/>
+        </w:rPr>
+      </w:pPr>
+    </w:p>
+    <w:p>
+      <w:pPr>
         <w:pStyle w:val="Heading1"/>
       </w:pPr>
-      <w:bookmarkStart w:id="2" w:name="_Toc342052138"/>
+      <w:bookmarkStart w:id="2" w:name="_Toc373500113"/>
       <w:r>
         <w:t>Test Cases</w:t>
       </w:r>
@@ -1469,7 +1607,31 @@
         <w:rPr>
           <w:lang w:val="en-GB"/>
         </w:rPr>
-        <w:t>The test cases are detailed in a worksheet per component (SML, SMP and AP).</w:t>
+        <w:t>The test cases are detailed in a works</w:t>
+      </w:r>
+      <w:r>
+        <w:rPr>
+          <w:lang w:val="en-GB"/>
+        </w:rPr>
+        <w:t>heet per component (SML, SMP, START</w:t>
+      </w:r>
+      <w:r>
+        <w:rPr>
+          <w:lang w:val="en-GB"/>
+        </w:rPr>
+        <w:t xml:space="preserve"> AP</w:t>
+      </w:r>
+      <w:r>
+        <w:rPr>
+          <w:lang w:val="en-GB"/>
+        </w:rPr>
+        <w:t xml:space="preserve"> and AS2 AP</w:t>
+      </w:r>
+      <w:r>
+        <w:rPr>
+          <w:lang w:val="en-GB"/>
+        </w:rPr>
+        <w:t>).</w:t>
       </w:r>
     </w:p>
     <w:p>
@@ -1565,25 +1727,13 @@
         <w:rPr>
           <w:lang w:val="en-GB"/>
         </w:rPr>
-        <w:t>The current set of test cases is extracted from the PEPPOL specification documents. Future versions of the test framework could include</w:t>
+        <w:t xml:space="preserve">The current set of test cases is extracted </w:t>
       </w:r>
       <w:r>
         <w:rPr>
           <w:lang w:val="en-GB"/>
         </w:rPr>
-        <w:t xml:space="preserve"> </w:t>
-      </w:r>
-      <w:r>
-        <w:rPr>
-          <w:lang w:val="en-GB"/>
-        </w:rPr>
-        <w:t>e.g.</w:t>
-      </w:r>
-      <w:r>
-        <w:rPr>
-          <w:lang w:val="en-GB"/>
-        </w:rPr>
-        <w:t>:</w:t>
+        <w:t>several sources:</w:t>
       </w:r>
     </w:p>
     <w:p>
@@ -1602,7 +1752,13 @@
         <w:rPr>
           <w:lang w:val="en-GB"/>
         </w:rPr>
-        <w:t>Test cases based on community feedback,</w:t>
+        <w:t>T</w:t>
+      </w:r>
+      <w:r>
+        <w:rPr>
+          <w:lang w:val="en-GB"/>
+        </w:rPr>
+        <w:t>he PEPPOL specification documents</w:t>
       </w:r>
     </w:p>
     <w:p>
@@ -1621,7 +1777,7 @@
         <w:rPr>
           <w:lang w:val="en-GB"/>
         </w:rPr>
-        <w:t>Test cases based on additional specifications or requirements,</w:t>
+        <w:t>Test cases based on community feedback,</w:t>
       </w:r>
     </w:p>
     <w:p>
@@ -1640,14 +1796,60 @@
         <w:rPr>
           <w:lang w:val="en-GB"/>
         </w:rPr>
+        <w:t>Test cases based on additional specifications or requirements,</w:t>
+      </w:r>
+    </w:p>
+    <w:p>
+      <w:pPr>
+        <w:pStyle w:val="Body"/>
+        <w:numPr>
+          <w:ilvl w:val="0"/>
+          <w:numId w:val="29"/>
+        </w:numPr>
+        <w:spacing w:after="40"/>
+        <w:rPr>
+          <w:lang w:val="en-GB"/>
+        </w:rPr>
+      </w:pPr>
+      <w:r>
+        <w:rPr>
+          <w:lang w:val="en-GB"/>
+        </w:rPr>
         <w:t>Regression tests based on bug-fixes.</w:t>
       </w:r>
     </w:p>
     <w:p>
       <w:pPr>
+        <w:pStyle w:val="Body"/>
+        <w:spacing w:after="40"/>
+        <w:rPr>
+          <w:lang w:val="en-GB"/>
+        </w:rPr>
+      </w:pPr>
+      <w:r>
+        <w:rPr>
+          <w:lang w:val="en-GB"/>
+        </w:rPr>
+        <w:t>Additional tests will be added each time</w:t>
+      </w:r>
+      <w:r>
+        <w:rPr>
+          <w:lang w:val="en-GB"/>
+        </w:rPr>
+        <w:t xml:space="preserve"> that</w:t>
+      </w:r>
+      <w:r>
+        <w:rPr>
+          <w:lang w:val="en-GB"/>
+        </w:rPr>
+        <w:t xml:space="preserve"> new information is available from any of these sources.</w:t>
+      </w:r>
+    </w:p>
+    <w:p>
+      <w:pPr>
         <w:pStyle w:val="Heading1"/>
       </w:pPr>
-      <w:bookmarkStart w:id="3" w:name="_Toc342052139"/>
+      <w:bookmarkStart w:id="3" w:name="_Toc373500114"/>
       <w:r>
         <w:t>Supporting Tools</w:t>
       </w:r>
@@ -1664,15 +1866,40 @@
         <w:rPr>
           <w:lang w:val="en-GB"/>
         </w:rPr>
-        <w:t>Supporting tools help the user to call the services exposed by each component (SML, SMP and AP). To test the scenarios in the different test cases, the user can either change the test data or enable some test options depending on the tool.</w:t>
+        <w:t>Supporting tools help the user to call the services exposed by each component (SML, SMP</w:t>
+      </w:r>
+      <w:r>
+        <w:rPr>
+          <w:lang w:val="en-GB"/>
+        </w:rPr>
+        <w:t>, START AP</w:t>
+      </w:r>
+      <w:r>
+        <w:rPr>
+          <w:lang w:val="en-GB"/>
+        </w:rPr>
+        <w:t xml:space="preserve"> and </w:t>
+      </w:r>
+      <w:r>
+        <w:rPr>
+          <w:lang w:val="en-GB"/>
+        </w:rPr>
+        <w:t xml:space="preserve">AS2 </w:t>
+      </w:r>
+      <w:r>
+        <w:rPr>
+          <w:lang w:val="en-GB"/>
+        </w:rPr>
+        <w:t>AP). To test the scenarios in the different test cases, the user can either change the test data or enable some test options depending on the tool.</w:t>
       </w:r>
     </w:p>
     <w:p>
       <w:pPr>
         <w:pStyle w:val="Heading2"/>
       </w:pPr>
-      <w:bookmarkStart w:id="4" w:name="_Toc342052140"/>
+      <w:bookmarkStart w:id="4" w:name="_Toc373500115"/>
       <w:r>
+        <w:lastRenderedPageBreak/>
         <w:t>Instructions</w:t>
       </w:r>
       <w:r>
@@ -1696,7 +1923,31 @@
         <w:rPr>
           <w:lang w:val="en-GB"/>
         </w:rPr>
-        <w:t xml:space="preserve">For the SML and SMP, a </w:t>
+        <w:t>For the SML</w:t>
+      </w:r>
+      <w:r>
+        <w:rPr>
+          <w:lang w:val="en-GB"/>
+        </w:rPr>
+        <w:t xml:space="preserve">, </w:t>
+      </w:r>
+      <w:r>
+        <w:rPr>
+          <w:lang w:val="en-GB"/>
+        </w:rPr>
+        <w:t>SMP</w:t>
+      </w:r>
+      <w:r>
+        <w:rPr>
+          <w:lang w:val="en-GB"/>
+        </w:rPr>
+        <w:t xml:space="preserve"> and AS2 AP</w:t>
+      </w:r>
+      <w:r>
+        <w:rPr>
+          <w:lang w:val="en-GB"/>
+        </w:rPr>
+        <w:t xml:space="preserve">, a </w:t>
       </w:r>
       <w:proofErr w:type="spellStart"/>
       <w:r>
@@ -1734,7 +1985,6 @@
         <w:rPr>
           <w:lang w:val="en-GB"/>
         </w:rPr>
-        <w:lastRenderedPageBreak/>
         <w:t>SoapUI</w:t>
       </w:r>
       <w:proofErr w:type="spellEnd"/>
@@ -1843,6 +2093,26 @@
         </w:rPr>
         <w:t xml:space="preserve"> settings via (File-&gt;Preferences-&gt;SSL Settings).</w:t>
       </w:r>
+      <w:r>
+        <w:rPr>
+          <w:lang w:val="en-GB"/>
+        </w:rPr>
+        <w:t xml:space="preserve"> In addition to specifying the </w:t>
+      </w:r>
+      <w:proofErr w:type="spellStart"/>
+      <w:r>
+        <w:rPr>
+          <w:lang w:val="en-GB"/>
+        </w:rPr>
+        <w:t>Keystore</w:t>
+      </w:r>
+      <w:proofErr w:type="spellEnd"/>
+      <w:r>
+        <w:rPr>
+          <w:lang w:val="en-GB"/>
+        </w:rPr>
+        <w:t xml:space="preserve"> location and password, ensure that the Client Authentication box is checked.</w:t>
+      </w:r>
     </w:p>
     <w:p>
       <w:pPr>
@@ -1897,15 +2167,96 @@
         <w:rPr>
           <w:lang w:val="en-GB"/>
         </w:rPr>
+        <w:t>Update the AS2 Wrapper endpoint for the AS2 AP test if the Wrapper is not running on your local machine (note: t</w:t>
+      </w:r>
+      <w:r>
+        <w:rPr>
+          <w:lang w:val="en-GB"/>
+        </w:rPr>
+        <w:t xml:space="preserve">o configure the AS2 Wrapper and </w:t>
+      </w:r>
+      <w:r>
+        <w:rPr>
+          <w:lang w:val="en-GB"/>
+        </w:rPr>
+        <w:t>send a message to</w:t>
+      </w:r>
+      <w:r>
+        <w:rPr>
+          <w:lang w:val="en-GB"/>
+        </w:rPr>
+        <w:t xml:space="preserve"> a receiver on another machine, consult the AS2 installation guide</w:t>
+      </w:r>
+      <w:r>
+        <w:rPr>
+          <w:lang w:val="en-GB"/>
+        </w:rPr>
+        <w:t>).</w:t>
+      </w:r>
+    </w:p>
+    <w:p>
+      <w:pPr>
+        <w:pStyle w:val="Body"/>
+        <w:rPr>
+          <w:lang w:val="en-GB"/>
+        </w:rPr>
+      </w:pPr>
+      <w:r>
+        <w:rPr>
+          <w:lang w:val="en-GB"/>
+        </w:rPr>
         <w:t>Modify the Request in the left window to your requirements and press the green play/send button to submit the request and to see the response in the right window.</w:t>
       </w:r>
     </w:p>
     <w:p>
       <w:pPr>
+        <w:pStyle w:val="Body"/>
+        <w:rPr>
+          <w:lang w:val="en-GB"/>
+        </w:rPr>
+      </w:pPr>
+      <w:r>
+        <w:rPr>
+          <w:lang w:val="en-GB"/>
+        </w:rPr>
+        <w:t xml:space="preserve">In addition to functional tests using single service calls, </w:t>
+      </w:r>
+      <w:proofErr w:type="spellStart"/>
+      <w:r>
+        <w:rPr>
+          <w:lang w:val="en-GB"/>
+        </w:rPr>
+        <w:t>SoapUI</w:t>
+      </w:r>
+      <w:proofErr w:type="spellEnd"/>
+      <w:r>
+        <w:rPr>
+          <w:lang w:val="en-GB"/>
+        </w:rPr>
+        <w:t xml:space="preserve"> also supports load testing in different forms. For the SMP and SML components, several load test samples have been added that simulate multiple concurrent users accessing the components. </w:t>
+      </w:r>
+      <w:proofErr w:type="gramStart"/>
+      <w:r>
+        <w:rPr>
+          <w:lang w:val="en-GB"/>
+        </w:rPr>
+        <w:t>These load test</w:t>
+      </w:r>
+      <w:proofErr w:type="gramEnd"/>
+      <w:r>
+        <w:rPr>
+          <w:lang w:val="en-GB"/>
+        </w:rPr>
+        <w:t xml:space="preserve"> can be run as-is or modified (e.g. threading strategy or duration) to fit specific needs.</w:t>
+      </w:r>
+    </w:p>
+    <w:p>
+      <w:pPr>
         <w:pStyle w:val="Heading2"/>
       </w:pPr>
-      <w:bookmarkStart w:id="5" w:name="_Toc342052141"/>
+      <w:bookmarkStart w:id="5" w:name="_Toc373500116"/>
       <w:r>
+        <w:lastRenderedPageBreak/>
         <w:t>Instructions Access Point Client</w:t>
       </w:r>
       <w:bookmarkEnd w:id="5"/>
@@ -1968,7 +2319,7 @@
       <w:pPr>
         <w:pStyle w:val="Heading2"/>
       </w:pPr>
-      <w:bookmarkStart w:id="6" w:name="_Toc342052142"/>
+      <w:bookmarkStart w:id="6" w:name="_Toc373500117"/>
       <w:r>
         <w:t>Other tools</w:t>
       </w:r>
@@ -2020,14 +2371,7 @@
         <w:rPr>
           <w:lang w:val="en-GB"/>
         </w:rPr>
-        <w:t xml:space="preserve">To facilitate the network trace </w:t>
-      </w:r>
-      <w:r>
-        <w:rPr>
-          <w:lang w:val="en-GB"/>
-        </w:rPr>
-        <w:lastRenderedPageBreak/>
-        <w:t>and for testing purposes, temporarily configure the services to use HTTP instead of HTTPS.</w:t>
+        <w:t>To facilitate the network trace and for testing purposes, temporarily configure the services to use HTTP instead of HTTPS.</w:t>
       </w:r>
       <w:proofErr w:type="gramEnd"/>
     </w:p>
@@ -2042,7 +2386,33 @@
         <w:rPr>
           <w:lang w:val="en-GB"/>
         </w:rPr>
-        <w:t xml:space="preserve">Verifications on web-service interoperability (WS-I) can be facilitated using the tools available from </w:t>
+        <w:t>Verifications on web-service interoperability (WS-I) can be facilitated using</w:t>
+      </w:r>
+      <w:r>
+        <w:rPr>
+          <w:lang w:val="en-GB"/>
+        </w:rPr>
+        <w:t xml:space="preserve"> the functionality that is included in </w:t>
+      </w:r>
+      <w:proofErr w:type="spellStart"/>
+      <w:r>
+        <w:rPr>
+          <w:lang w:val="en-GB"/>
+        </w:rPr>
+        <w:t>SoapUI</w:t>
+      </w:r>
+      <w:proofErr w:type="spellEnd"/>
+      <w:r>
+        <w:rPr>
+          <w:lang w:val="en-GB"/>
+        </w:rPr>
+        <w:t xml:space="preserve"> and/or</w:t>
+      </w:r>
+      <w:r>
+        <w:rPr>
+          <w:lang w:val="en-GB"/>
+        </w:rPr>
+        <w:t xml:space="preserve"> the tools available from </w:t>
       </w:r>
       <w:hyperlink r:id="rId10" w:history="1">
         <w:r>
@@ -2078,6 +2448,7 @@
         </w:rPr>
       </w:pPr>
     </w:p>
+    <w:bookmarkEnd w:id="0"/>
     <w:p>
       <w:pPr>
         <w:pStyle w:val="Body"/>
@@ -2164,7 +2535,7 @@
               <w:sz w:val="15"/>
               <w:szCs w:val="15"/>
             </w:rPr>
-            <w:t>30/09/2013</w:t>
+            <w:t>29/11/2013</w:t>
           </w:r>
           <w:r>
             <w:fldChar w:fldCharType="end"/>
@@ -2250,7 +2621,7 @@
               <w:szCs w:val="15"/>
               <w:lang w:val="fr-BE"/>
             </w:rPr>
-            <w:t>2</w:t>
+            <w:t>5</w:t>
           </w:r>
           <w:r>
             <w:rPr>
@@ -2708,7 +3079,7 @@
               <w:sz w:val="15"/>
               <w:szCs w:val="15"/>
             </w:rPr>
-            <w:t>30/09/2013</w:t>
+            <w:t>29/11/2013</w:t>
           </w:r>
           <w:r>
             <w:rPr>
@@ -2752,7 +3123,7 @@
       <mc:AlternateContent>
         <mc:Choice Requires="wps">
           <w:drawing>
-            <wp:anchor distT="0" distB="0" distL="114300" distR="114300" simplePos="0" relativeHeight="251658240" behindDoc="0" locked="0" layoutInCell="1" allowOverlap="1">
+            <wp:anchor distT="0" distB="0" distL="114300" distR="114300" simplePos="0" relativeHeight="251658240" behindDoc="0" locked="0" layoutInCell="1" allowOverlap="1" wp14:anchorId="2717EEBD" wp14:editId="5C2E8C9E">
               <wp:simplePos x="0" y="0"/>
               <wp:positionH relativeFrom="column">
                 <wp:posOffset>2278380</wp:posOffset>
@@ -2937,9 +3308,9 @@
             <w:rPr>
               <w:rFonts w:ascii="Verdana" w:hAnsi="Verdana"/>
               <w:b/>
+              <w:color w:val="808080"/>
               <w:sz w:val="18"/>
               <w:szCs w:val="18"/>
-              <w:u w:val="single"/>
               <w:lang w:val="en-GB"/>
             </w:rPr>
           </w:pPr>
@@ -2963,7 +3334,7 @@
               <w:szCs w:val="18"/>
               <w:lang w:val="en-GB"/>
             </w:rPr>
-            <w:t>Test Framework</w:t>
+            <w:t>Test Guidelines</w:t>
           </w:r>
         </w:p>
       </w:tc>
@@ -3038,7 +3409,7 @@
         <w:lang w:val="en-GB" w:eastAsia="en-GB"/>
       </w:rPr>
       <w:drawing>
-        <wp:anchor distT="0" distB="0" distL="114300" distR="114300" simplePos="0" relativeHeight="251657216" behindDoc="1" locked="0" layoutInCell="1" allowOverlap="1">
+        <wp:anchor distT="0" distB="0" distL="114300" distR="114300" simplePos="0" relativeHeight="251657216" behindDoc="1" locked="0" layoutInCell="1" allowOverlap="1" wp14:anchorId="417C9A72" wp14:editId="643DE30D">
           <wp:simplePos x="0" y="0"/>
           <wp:positionH relativeFrom="margin">
             <wp:posOffset>-998220</wp:posOffset>
@@ -3097,7 +3468,7 @@
         <w:lang w:val="en-GB" w:eastAsia="en-GB"/>
       </w:rPr>
       <w:drawing>
-        <wp:inline distT="0" distB="0" distL="0" distR="0">
+        <wp:inline distT="0" distB="0" distL="0" distR="0" wp14:anchorId="353C492F" wp14:editId="64D05348">
           <wp:extent cx="2265045" cy="1743710"/>
           <wp:effectExtent l="19050" t="0" r="1905" b="0"/>
           <wp:docPr id="1" name="Picture 1" descr="LOGO-CE for Word EN Positive"/>
@@ -10729,7 +11100,7 @@
 </file>
 
 <file path=customXml/itemProps1.xml><?xml version="1.0" encoding="utf-8"?>
-<ds:datastoreItem xmlns:ds="http://schemas.openxmlformats.org/officeDocument/2006/customXml" ds:itemID="{EA0DA8B0-B1FE-4FE8-95FD-B6A25DDB720F}">
+<ds:datastoreItem xmlns:ds="http://schemas.openxmlformats.org/officeDocument/2006/customXml" ds:itemID="{53682E58-091C-458D-BEE6-42CB3F098C96}">
   <ds:schemaRefs>
     <ds:schemaRef ds:uri="http://schemas.openxmlformats.org/officeDocument/2006/bibliography"/>
   </ds:schemaRefs>

</xml_diff>

<commit_message>
Added link to SoapUI projects and improved structure of text
git-svn-id: https://joinup.ec.europa.eu/svn/cipaedelivery/trunk@949 564210f0-7af0-437e-9e94-ac8d0acde024
</commit_message>
<xml_diff>
--- a/cipa-core/Test/CIPA_Test_Framework.docx
+++ b/cipa-core/Test/CIPA_Test_Framework.docx
@@ -897,7 +897,7 @@
         </w:rPr>
         <w:fldChar w:fldCharType="separate"/>
       </w:r>
-      <w:hyperlink w:anchor="_Toc373500112" w:history="1">
+      <w:hyperlink w:anchor="_Toc373502759" w:history="1">
         <w:r>
           <w:rPr>
             <w:rStyle w:val="Hyperlink"/>
@@ -944,7 +944,7 @@
             <w:noProof/>
             <w:webHidden/>
           </w:rPr>
-          <w:instrText xml:space="preserve"> PAGEREF _Toc373500112 \h </w:instrText>
+          <w:instrText xml:space="preserve"> PAGEREF _Toc373502759 \h </w:instrText>
         </w:r>
         <w:r>
           <w:rPr>
@@ -987,7 +987,7 @@
           <w:lang w:val="en-GB" w:eastAsia="en-GB"/>
         </w:rPr>
       </w:pPr>
-      <w:hyperlink w:anchor="_Toc373500113" w:history="1">
+      <w:hyperlink w:anchor="_Toc373502760" w:history="1">
         <w:r>
           <w:rPr>
             <w:rStyle w:val="Hyperlink"/>
@@ -1032,7 +1032,7 @@
             <w:noProof/>
             <w:webHidden/>
           </w:rPr>
-          <w:instrText xml:space="preserve"> PAGEREF _Toc373500113 \h </w:instrText>
+          <w:instrText xml:space="preserve"> PAGEREF _Toc373502760 \h </w:instrText>
         </w:r>
         <w:r>
           <w:rPr>
@@ -1075,7 +1075,7 @@
           <w:lang w:val="en-GB" w:eastAsia="en-GB"/>
         </w:rPr>
       </w:pPr>
-      <w:hyperlink w:anchor="_Toc373500114" w:history="1">
+      <w:hyperlink w:anchor="_Toc373502761" w:history="1">
         <w:r>
           <w:rPr>
             <w:rStyle w:val="Hyperlink"/>
@@ -1120,7 +1120,7 @@
             <w:noProof/>
             <w:webHidden/>
           </w:rPr>
-          <w:instrText xml:space="preserve"> PAGEREF _Toc373500114 \h </w:instrText>
+          <w:instrText xml:space="preserve"> PAGEREF _Toc373502761 \h </w:instrText>
         </w:r>
         <w:r>
           <w:rPr>
@@ -1162,7 +1162,7 @@
           <w:lang w:val="en-GB" w:eastAsia="en-GB"/>
         </w:rPr>
       </w:pPr>
-      <w:hyperlink w:anchor="_Toc373500115" w:history="1">
+      <w:hyperlink w:anchor="_Toc373502762" w:history="1">
         <w:r>
           <w:rPr>
             <w:rStyle w:val="Hyperlink"/>
@@ -1201,7 +1201,7 @@
           <w:rPr>
             <w:webHidden/>
           </w:rPr>
-          <w:instrText xml:space="preserve"> PAGEREF _Toc373500115 \h </w:instrText>
+          <w:instrText xml:space="preserve"> PAGEREF _Toc373502762 \h </w:instrText>
         </w:r>
         <w:r>
           <w:rPr>
@@ -1239,7 +1239,7 @@
           <w:lang w:val="en-GB" w:eastAsia="en-GB"/>
         </w:rPr>
       </w:pPr>
-      <w:hyperlink w:anchor="_Toc373500116" w:history="1">
+      <w:hyperlink w:anchor="_Toc373502763" w:history="1">
         <w:r>
           <w:rPr>
             <w:rStyle w:val="Hyperlink"/>
@@ -1278,7 +1278,7 @@
           <w:rPr>
             <w:webHidden/>
           </w:rPr>
-          <w:instrText xml:space="preserve"> PAGEREF _Toc373500116 \h </w:instrText>
+          <w:instrText xml:space="preserve"> PAGEREF _Toc373502763 \h </w:instrText>
         </w:r>
         <w:r>
           <w:rPr>
@@ -1316,7 +1316,7 @@
           <w:lang w:val="en-GB" w:eastAsia="en-GB"/>
         </w:rPr>
       </w:pPr>
-      <w:hyperlink w:anchor="_Toc373500117" w:history="1">
+      <w:hyperlink w:anchor="_Toc373502764" w:history="1">
         <w:r>
           <w:rPr>
             <w:rStyle w:val="Hyperlink"/>
@@ -1355,7 +1355,7 @@
           <w:rPr>
             <w:webHidden/>
           </w:rPr>
-          <w:instrText xml:space="preserve"> PAGEREF _Toc373500117 \h </w:instrText>
+          <w:instrText xml:space="preserve"> PAGEREF _Toc373502764 \h </w:instrText>
         </w:r>
         <w:r>
           <w:rPr>
@@ -1426,7 +1426,7 @@
         </w:rPr>
         <w:br w:type="page"/>
       </w:r>
-      <w:bookmarkStart w:id="1" w:name="_Toc373500112"/>
+      <w:bookmarkStart w:id="1" w:name="_Toc373502759"/>
       <w:r>
         <w:rPr>
           <w:lang w:val="en-GB"/>
@@ -1586,7 +1586,7 @@
       <w:pPr>
         <w:pStyle w:val="Heading1"/>
       </w:pPr>
-      <w:bookmarkStart w:id="2" w:name="_Toc373500113"/>
+      <w:bookmarkStart w:id="2" w:name="_Toc373502760"/>
       <w:r>
         <w:t>Test Cases</w:t>
       </w:r>
@@ -1849,7 +1849,7 @@
       <w:pPr>
         <w:pStyle w:val="Heading1"/>
       </w:pPr>
-      <w:bookmarkStart w:id="3" w:name="_Toc373500114"/>
+      <w:bookmarkStart w:id="3" w:name="_Toc373502761"/>
       <w:r>
         <w:t>Supporting Tools</w:t>
       </w:r>
@@ -1897,7 +1897,7 @@
       <w:pPr>
         <w:pStyle w:val="Heading2"/>
       </w:pPr>
-      <w:bookmarkStart w:id="4" w:name="_Toc373500115"/>
+      <w:bookmarkStart w:id="4" w:name="_Toc373502762"/>
       <w:r>
         <w:lastRenderedPageBreak/>
         <w:t>Instructions</w:t>
@@ -2063,7 +2063,72 @@
         <w:rPr>
           <w:lang w:val="en-GB"/>
         </w:rPr>
-        <w:t>, create a new workspace (File-&gt;New Workspace) and load the two projects in this package (File-&gt;Import Project).</w:t>
+        <w:t xml:space="preserve">, create a new workspace (File-&gt;New Workspace) and load the </w:t>
+      </w:r>
+      <w:r>
+        <w:rPr>
+          <w:lang w:val="en-GB"/>
+        </w:rPr>
+        <w:t>three</w:t>
+      </w:r>
+      <w:r>
+        <w:rPr>
+          <w:lang w:val="en-GB"/>
+        </w:rPr>
+        <w:t xml:space="preserve"> projects in this package</w:t>
+      </w:r>
+      <w:r>
+        <w:rPr>
+          <w:lang w:val="en-GB"/>
+        </w:rPr>
+        <w:t xml:space="preserve"> (</w:t>
+      </w:r>
+      <w:hyperlink r:id="rId10" w:history="1">
+        <w:r>
+          <w:rPr>
+            <w:rStyle w:val="Hyperlink"/>
+            <w:lang w:val="en-GB"/>
+          </w:rPr>
+          <w:t>https://joinup.ec.europa.eu/svn/cipaedelivery/trunk/cipa-core/Test/Supporting Tools</w:t>
+        </w:r>
+      </w:hyperlink>
+      <w:r>
+        <w:rPr>
+          <w:lang w:val="en-GB"/>
+        </w:rPr>
+        <w:t>)</w:t>
+      </w:r>
+      <w:r>
+        <w:rPr>
+          <w:lang w:val="en-GB"/>
+        </w:rPr>
+        <w:t xml:space="preserve"> </w:t>
+      </w:r>
+      <w:r>
+        <w:rPr>
+          <w:lang w:val="en-GB"/>
+        </w:rPr>
+        <w:t xml:space="preserve">using the import functionality of </w:t>
+      </w:r>
+      <w:proofErr w:type="spellStart"/>
+      <w:r>
+        <w:rPr>
+          <w:lang w:val="en-GB"/>
+        </w:rPr>
+        <w:t>SoapUI</w:t>
+      </w:r>
+      <w:proofErr w:type="spellEnd"/>
+      <w:r>
+        <w:rPr>
+          <w:lang w:val="en-GB"/>
+        </w:rPr>
+        <w:t xml:space="preserve"> </w:t>
+      </w:r>
+      <w:r>
+        <w:rPr>
+          <w:lang w:val="en-GB"/>
+        </w:rPr>
+        <w:t>(File-&gt;Import Project).</w:t>
       </w:r>
     </w:p>
     <w:p>
@@ -2073,46 +2138,6 @@
           <w:lang w:val="en-GB"/>
         </w:rPr>
       </w:pPr>
-      <w:r>
-        <w:rPr>
-          <w:lang w:val="en-GB"/>
-        </w:rPr>
-        <w:t xml:space="preserve">To enable two-way SSL, update the </w:t>
-      </w:r>
-      <w:proofErr w:type="spellStart"/>
-      <w:r>
-        <w:rPr>
-          <w:lang w:val="en-GB"/>
-        </w:rPr>
-        <w:t>keystore</w:t>
-      </w:r>
-      <w:proofErr w:type="spellEnd"/>
-      <w:r>
-        <w:rPr>
-          <w:lang w:val="en-GB"/>
-        </w:rPr>
-        <w:t xml:space="preserve"> settings via (File-&gt;Preferences-&gt;SSL Settings).</w:t>
-      </w:r>
-      <w:r>
-        <w:rPr>
-          <w:lang w:val="en-GB"/>
-        </w:rPr>
-        <w:t xml:space="preserve"> In addition to specifying the </w:t>
-      </w:r>
-      <w:proofErr w:type="spellStart"/>
-      <w:r>
-        <w:rPr>
-          <w:lang w:val="en-GB"/>
-        </w:rPr>
-        <w:t>Keystore</w:t>
-      </w:r>
-      <w:proofErr w:type="spellEnd"/>
-      <w:r>
-        <w:rPr>
-          <w:lang w:val="en-GB"/>
-        </w:rPr>
-        <w:t xml:space="preserve"> location and password, ensure that the Client Authentication box is checked.</w:t>
-      </w:r>
     </w:p>
     <w:p>
       <w:pPr>
@@ -2125,7 +2150,31 @@
         <w:rPr>
           <w:lang w:val="en-GB"/>
         </w:rPr>
-        <w:t>If a username/password is required, it can be configured in the Request Properties of each service request.</w:t>
+        <w:t>Update the AS2 Wrapper endpoint for the AS2 AP test if the Wrapper is not running on your local machine (note: t</w:t>
+      </w:r>
+      <w:r>
+        <w:rPr>
+          <w:lang w:val="en-GB"/>
+        </w:rPr>
+        <w:t xml:space="preserve">o configure the AS2 Wrapper and </w:t>
+      </w:r>
+      <w:r>
+        <w:rPr>
+          <w:lang w:val="en-GB"/>
+        </w:rPr>
+        <w:t>send a message to</w:t>
+      </w:r>
+      <w:r>
+        <w:rPr>
+          <w:lang w:val="en-GB"/>
+        </w:rPr>
+        <w:t xml:space="preserve"> a receiver on another machine, consult the AS2 installation guide</w:t>
+      </w:r>
+      <w:r>
+        <w:rPr>
+          <w:lang w:val="en-GB"/>
+        </w:rPr>
+        <w:t>).</w:t>
       </w:r>
     </w:p>
     <w:p>
@@ -2135,12 +2184,6 @@
           <w:lang w:val="en-GB"/>
         </w:rPr>
       </w:pPr>
-      <w:r>
-        <w:rPr>
-          <w:lang w:val="en-GB"/>
-        </w:rPr>
-        <w:t>Update the WSDL URLs and service endpoints of the SML test.</w:t>
-      </w:r>
     </w:p>
     <w:p>
       <w:pPr>
@@ -2153,7 +2196,7 @@
         <w:rPr>
           <w:lang w:val="en-GB"/>
         </w:rPr>
-        <w:t>Update the REST Endpoints and Resource Paths of the SMP test.</w:t>
+        <w:t>Update the WSDL URLs and service endpoints of the SML test.</w:t>
       </w:r>
     </w:p>
     <w:p>
@@ -2167,31 +2210,53 @@
         <w:rPr>
           <w:lang w:val="en-GB"/>
         </w:rPr>
-        <w:t>Update the AS2 Wrapper endpoint for the AS2 AP test if the Wrapper is not running on your local machine (note: t</w:t>
-      </w:r>
-      <w:r>
-        <w:rPr>
-          <w:lang w:val="en-GB"/>
-        </w:rPr>
-        <w:t xml:space="preserve">o configure the AS2 Wrapper and </w:t>
-      </w:r>
-      <w:r>
-        <w:rPr>
-          <w:lang w:val="en-GB"/>
-        </w:rPr>
-        <w:t>send a message to</w:t>
-      </w:r>
-      <w:r>
-        <w:rPr>
-          <w:lang w:val="en-GB"/>
-        </w:rPr>
-        <w:t xml:space="preserve"> a receiver on another machine, consult the AS2 installation guide</w:t>
-      </w:r>
-      <w:r>
-        <w:rPr>
-          <w:lang w:val="en-GB"/>
-        </w:rPr>
-        <w:t>).</w:t>
+        <w:t>To enable two-way SSL</w:t>
+      </w:r>
+      <w:r>
+        <w:rPr>
+          <w:lang w:val="en-GB"/>
+        </w:rPr>
+        <w:t xml:space="preserve"> in the context of the SML</w:t>
+      </w:r>
+      <w:r>
+        <w:rPr>
+          <w:lang w:val="en-GB"/>
+        </w:rPr>
+        <w:t xml:space="preserve">, update the </w:t>
+      </w:r>
+      <w:proofErr w:type="spellStart"/>
+      <w:r>
+        <w:rPr>
+          <w:lang w:val="en-GB"/>
+        </w:rPr>
+        <w:t>keystore</w:t>
+      </w:r>
+      <w:proofErr w:type="spellEnd"/>
+      <w:r>
+        <w:rPr>
+          <w:lang w:val="en-GB"/>
+        </w:rPr>
+        <w:t xml:space="preserve"> settings via (File-&gt;Preferences-&gt;SSL Settings).</w:t>
+      </w:r>
+      <w:r>
+        <w:rPr>
+          <w:lang w:val="en-GB"/>
+        </w:rPr>
+        <w:t xml:space="preserve"> In addition to specifying the </w:t>
+      </w:r>
+      <w:proofErr w:type="spellStart"/>
+      <w:r>
+        <w:rPr>
+          <w:lang w:val="en-GB"/>
+        </w:rPr>
+        <w:t>Keystore</w:t>
+      </w:r>
+      <w:proofErr w:type="spellEnd"/>
+      <w:r>
+        <w:rPr>
+          <w:lang w:val="en-GB"/>
+        </w:rPr>
+        <w:t xml:space="preserve"> location and password, ensure that the Client Authentication box is checked.</w:t>
       </w:r>
     </w:p>
     <w:p>
@@ -2201,12 +2266,6 @@
           <w:lang w:val="en-GB"/>
         </w:rPr>
       </w:pPr>
-      <w:r>
-        <w:rPr>
-          <w:lang w:val="en-GB"/>
-        </w:rPr>
-        <w:t>Modify the Request in the left window to your requirements and press the green play/send button to submit the request and to see the response in the right window.</w:t>
-      </w:r>
     </w:p>
     <w:p>
       <w:pPr>
@@ -2219,44 +2278,94 @@
         <w:rPr>
           <w:lang w:val="en-GB"/>
         </w:rPr>
-        <w:t xml:space="preserve">In addition to functional tests using single service calls, </w:t>
-      </w:r>
-      <w:proofErr w:type="spellStart"/>
-      <w:r>
-        <w:rPr>
-          <w:lang w:val="en-GB"/>
-        </w:rPr>
-        <w:t>SoapUI</w:t>
-      </w:r>
-      <w:proofErr w:type="spellEnd"/>
-      <w:r>
-        <w:rPr>
-          <w:lang w:val="en-GB"/>
-        </w:rPr>
-        <w:t xml:space="preserve"> also supports load testing in different forms. For the SMP and SML components, several load test samples have been added that simulate multiple concurrent users accessing the components. </w:t>
-      </w:r>
-      <w:proofErr w:type="gramStart"/>
-      <w:r>
-        <w:rPr>
-          <w:lang w:val="en-GB"/>
-        </w:rPr>
-        <w:t>These load test</w:t>
-      </w:r>
-      <w:proofErr w:type="gramEnd"/>
-      <w:r>
-        <w:rPr>
-          <w:lang w:val="en-GB"/>
-        </w:rPr>
-        <w:t xml:space="preserve"> can be run as-is or modified (e.g. threading strategy or duration) to fit specific needs.</w:t>
+        <w:t>Update the REST Endpoints and Resource Paths of the SMP test.</w:t>
       </w:r>
     </w:p>
     <w:p>
       <w:pPr>
+        <w:pStyle w:val="Body"/>
+        <w:rPr>
+          <w:lang w:val="en-GB"/>
+        </w:rPr>
+      </w:pPr>
+      <w:r>
+        <w:rPr>
+          <w:lang w:val="en-GB"/>
+        </w:rPr>
+        <w:t>If a username/password is required, it can be configured in the Request Properties of each service request.</w:t>
+      </w:r>
+    </w:p>
+    <w:p>
+      <w:pPr>
+        <w:pStyle w:val="Body"/>
+        <w:rPr>
+          <w:lang w:val="en-GB"/>
+        </w:rPr>
+      </w:pPr>
+    </w:p>
+    <w:p>
+      <w:pPr>
+        <w:pStyle w:val="Body"/>
+        <w:rPr>
+          <w:lang w:val="en-GB"/>
+        </w:rPr>
+      </w:pPr>
+      <w:r>
+        <w:rPr>
+          <w:lang w:val="en-GB"/>
+        </w:rPr>
+        <w:t>Modify the Request in the left window to your requirements and press the green play/send button to submit the request and to see the response in the right window.</w:t>
+      </w:r>
+    </w:p>
+    <w:p>
+      <w:pPr>
+        <w:pStyle w:val="Body"/>
+        <w:rPr>
+          <w:lang w:val="en-GB"/>
+        </w:rPr>
+      </w:pPr>
+      <w:r>
+        <w:rPr>
+          <w:lang w:val="en-GB"/>
+        </w:rPr>
+        <w:lastRenderedPageBreak/>
+        <w:t xml:space="preserve">In addition to functional tests using single service calls, </w:t>
+      </w:r>
+      <w:proofErr w:type="spellStart"/>
+      <w:r>
+        <w:rPr>
+          <w:lang w:val="en-GB"/>
+        </w:rPr>
+        <w:t>SoapUI</w:t>
+      </w:r>
+      <w:proofErr w:type="spellEnd"/>
+      <w:r>
+        <w:rPr>
+          <w:lang w:val="en-GB"/>
+        </w:rPr>
+        <w:t xml:space="preserve"> also supports load testing in different forms. For the SMP and SML components, several load test samples have been added that simulate multiple concurrent users accessing the components. </w:t>
+      </w:r>
+      <w:proofErr w:type="gramStart"/>
+      <w:r>
+        <w:rPr>
+          <w:lang w:val="en-GB"/>
+        </w:rPr>
+        <w:t>These load test</w:t>
+      </w:r>
+      <w:proofErr w:type="gramEnd"/>
+      <w:r>
+        <w:rPr>
+          <w:lang w:val="en-GB"/>
+        </w:rPr>
+        <w:t xml:space="preserve"> can be run as-is or modified (e.g. threading strategy or duration) to fit specific needs.</w:t>
+      </w:r>
+    </w:p>
+    <w:p>
+      <w:pPr>
         <w:pStyle w:val="Heading2"/>
       </w:pPr>
-      <w:bookmarkStart w:id="5" w:name="_Toc373500116"/>
-      <w:r>
-        <w:lastRenderedPageBreak/>
+      <w:bookmarkStart w:id="5" w:name="_Toc373502763"/>
+      <w:r>
         <w:t>Instructions Access Point Client</w:t>
       </w:r>
       <w:bookmarkEnd w:id="5"/>
@@ -2319,7 +2428,7 @@
       <w:pPr>
         <w:pStyle w:val="Heading2"/>
       </w:pPr>
-      <w:bookmarkStart w:id="6" w:name="_Toc373500117"/>
+      <w:bookmarkStart w:id="6" w:name="_Toc373502764"/>
       <w:r>
         <w:t>Other tools</w:t>
       </w:r>
@@ -2414,7 +2523,7 @@
         </w:rPr>
         <w:t xml:space="preserve"> the tools available from </w:t>
       </w:r>
-      <w:hyperlink r:id="rId10" w:history="1">
+      <w:hyperlink r:id="rId11" w:history="1">
         <w:r>
           <w:rPr>
             <w:rStyle w:val="Hyperlink"/>
@@ -2458,10 +2567,10 @@
       </w:pPr>
     </w:p>
     <w:sectPr>
-      <w:headerReference w:type="default" r:id="rId11"/>
-      <w:footerReference w:type="default" r:id="rId12"/>
-      <w:headerReference w:type="first" r:id="rId13"/>
-      <w:footerReference w:type="first" r:id="rId14"/>
+      <w:headerReference w:type="default" r:id="rId12"/>
+      <w:footerReference w:type="default" r:id="rId13"/>
+      <w:headerReference w:type="first" r:id="rId14"/>
+      <w:footerReference w:type="first" r:id="rId15"/>
       <w:pgSz w:w="11907" w:h="16839" w:code="9"/>
       <w:pgMar w:top="1134" w:right="1701" w:bottom="1134" w:left="1701" w:header="567" w:footer="567" w:gutter="0"/>
       <w:cols w:space="720"/>
@@ -11100,7 +11209,7 @@
 </file>
 
 <file path=customXml/itemProps1.xml><?xml version="1.0" encoding="utf-8"?>
-<ds:datastoreItem xmlns:ds="http://schemas.openxmlformats.org/officeDocument/2006/customXml" ds:itemID="{53682E58-091C-458D-BEE6-42CB3F098C96}">
+<ds:datastoreItem xmlns:ds="http://schemas.openxmlformats.org/officeDocument/2006/customXml" ds:itemID="{3940F7FF-BB1B-450D-AF70-5551B50CB631}">
   <ds:schemaRefs>
     <ds:schemaRef ds:uri="http://schemas.openxmlformats.org/officeDocument/2006/bibliography"/>
   </ds:schemaRefs>

</xml_diff>

<commit_message>
Update for CIPA e-Delivery v2.1.0
git-svn-id: https://joinup.ec.europa.eu/svn/cipaedelivery/trunk@1075 564210f0-7af0-437e-9e94-ac8d0acde024
</commit_message>
<xml_diff>
--- a/cipa-core/Test/CIPA_Test_Framework.docx
+++ b/cipa-core/Test/CIPA_Test_Framework.docx
@@ -16,7 +16,6 @@
           <w:lang w:val="en-GB"/>
         </w:rPr>
       </w:pPr>
-      <w:bookmarkStart w:id="0" w:name="_GoBack"/>
     </w:p>
     <w:p>
       <w:pPr>
@@ -757,6 +756,14 @@
                 <w:lang w:val="en-GB"/>
               </w:rPr>
             </w:pPr>
+            <w:r>
+              <w:rPr>
+                <w:rFonts w:ascii="Verdana" w:hAnsi="Verdana"/>
+                <w:sz w:val="20"/>
+                <w:lang w:val="en-GB"/>
+              </w:rPr>
+              <w:t>1.30</w:t>
+            </w:r>
           </w:p>
         </w:tc>
         <w:tc>
@@ -774,6 +781,14 @@
                 <w:lang w:val="en-GB"/>
               </w:rPr>
             </w:pPr>
+            <w:r>
+              <w:rPr>
+                <w:rFonts w:ascii="Verdana" w:hAnsi="Verdana"/>
+                <w:sz w:val="20"/>
+                <w:lang w:val="en-GB"/>
+              </w:rPr>
+              <w:t>28/05/2014</w:t>
+            </w:r>
           </w:p>
         </w:tc>
         <w:tc>
@@ -791,6 +806,22 @@
                 <w:lang w:val="en-GB"/>
               </w:rPr>
             </w:pPr>
+            <w:r>
+              <w:rPr>
+                <w:rFonts w:ascii="Verdana" w:hAnsi="Verdana"/>
+                <w:sz w:val="20"/>
+                <w:lang w:val="en-GB"/>
+              </w:rPr>
+              <w:t>Update for CIPA e-Delivery v2</w:t>
+            </w:r>
+            <w:r>
+              <w:rPr>
+                <w:rFonts w:ascii="Verdana" w:hAnsi="Verdana"/>
+                <w:sz w:val="20"/>
+                <w:lang w:val="en-GB"/>
+              </w:rPr>
+              <w:t>.1.0</w:t>
+            </w:r>
           </w:p>
         </w:tc>
         <w:tc>
@@ -808,6 +839,14 @@
                 <w:lang w:val="en-GB"/>
               </w:rPr>
             </w:pPr>
+            <w:r>
+              <w:rPr>
+                <w:rFonts w:ascii="Verdana" w:hAnsi="Verdana"/>
+                <w:sz w:val="20"/>
+                <w:lang w:val="en-GB"/>
+              </w:rPr>
+              <w:t>All pages</w:t>
+            </w:r>
           </w:p>
         </w:tc>
       </w:tr>
@@ -1420,6 +1459,8 @@
           <w:lang w:val="en-GB"/>
         </w:rPr>
       </w:pPr>
+      <w:bookmarkStart w:id="0" w:name="_GoBack"/>
+      <w:bookmarkEnd w:id="0"/>
       <w:r>
         <w:rPr>
           <w:lang w:val="en-GB"/>
@@ -2150,13 +2191,49 @@
         <w:rPr>
           <w:lang w:val="en-GB"/>
         </w:rPr>
-        <w:t>Update the AS2 Wrapper endpoint for the AS2 AP test if the Wrapper is not running on your local machine (note: t</w:t>
-      </w:r>
-      <w:r>
-        <w:rPr>
-          <w:lang w:val="en-GB"/>
-        </w:rPr>
-        <w:t xml:space="preserve">o configure the AS2 Wrapper and </w:t>
+        <w:t xml:space="preserve">Update the </w:t>
+      </w:r>
+      <w:r>
+        <w:rPr>
+          <w:lang w:val="en-GB"/>
+        </w:rPr>
+        <w:t>CIPA dispatcher</w:t>
+      </w:r>
+      <w:r>
+        <w:rPr>
+          <w:lang w:val="en-GB"/>
+        </w:rPr>
+        <w:t xml:space="preserve"> endpoint for the AS2 AP test if the </w:t>
+      </w:r>
+      <w:r>
+        <w:rPr>
+          <w:lang w:val="en-GB"/>
+        </w:rPr>
+        <w:t>dispatcher</w:t>
+      </w:r>
+      <w:r>
+        <w:rPr>
+          <w:lang w:val="en-GB"/>
+        </w:rPr>
+        <w:t xml:space="preserve"> is not running on your local machine (note: t</w:t>
+      </w:r>
+      <w:r>
+        <w:rPr>
+          <w:lang w:val="en-GB"/>
+        </w:rPr>
+        <w:t xml:space="preserve">o configure the </w:t>
+      </w:r>
+      <w:r>
+        <w:rPr>
+          <w:lang w:val="en-GB"/>
+        </w:rPr>
+        <w:t>CIPA dispatcher</w:t>
+      </w:r>
+      <w:r>
+        <w:rPr>
+          <w:lang w:val="en-GB"/>
+        </w:rPr>
+        <w:t xml:space="preserve"> and </w:t>
       </w:r>
       <w:r>
         <w:rPr>
@@ -2557,7 +2634,6 @@
         </w:rPr>
       </w:pPr>
     </w:p>
-    <w:bookmarkEnd w:id="0"/>
     <w:p>
       <w:pPr>
         <w:pStyle w:val="Body"/>
@@ -2644,7 +2720,7 @@
               <w:sz w:val="15"/>
               <w:szCs w:val="15"/>
             </w:rPr>
-            <w:t>29/11/2013</w:t>
+            <w:t>28/05/2014</w:t>
           </w:r>
           <w:r>
             <w:fldChar w:fldCharType="end"/>
@@ -2730,7 +2806,7 @@
               <w:szCs w:val="15"/>
               <w:lang w:val="fr-BE"/>
             </w:rPr>
-            <w:t>5</w:t>
+            <w:t>3</w:t>
           </w:r>
           <w:r>
             <w:rPr>
@@ -3188,7 +3264,7 @@
               <w:sz w:val="15"/>
               <w:szCs w:val="15"/>
             </w:rPr>
-            <w:t>29/11/2013</w:t>
+            <w:t>28/05/2014</w:t>
           </w:r>
           <w:r>
             <w:rPr>
@@ -3232,7 +3308,7 @@
       <mc:AlternateContent>
         <mc:Choice Requires="wps">
           <w:drawing>
-            <wp:anchor distT="0" distB="0" distL="114300" distR="114300" simplePos="0" relativeHeight="251658240" behindDoc="0" locked="0" layoutInCell="1" allowOverlap="1" wp14:anchorId="2717EEBD" wp14:editId="5C2E8C9E">
+            <wp:anchor distT="0" distB="0" distL="114300" distR="114300" simplePos="0" relativeHeight="251658240" behindDoc="0" locked="0" layoutInCell="1" allowOverlap="1" wp14:anchorId="35E655D8" wp14:editId="607818EE">
               <wp:simplePos x="0" y="0"/>
               <wp:positionH relativeFrom="column">
                 <wp:posOffset>2278380</wp:posOffset>
@@ -3518,7 +3594,7 @@
         <w:lang w:val="en-GB" w:eastAsia="en-GB"/>
       </w:rPr>
       <w:drawing>
-        <wp:anchor distT="0" distB="0" distL="114300" distR="114300" simplePos="0" relativeHeight="251657216" behindDoc="1" locked="0" layoutInCell="1" allowOverlap="1" wp14:anchorId="417C9A72" wp14:editId="643DE30D">
+        <wp:anchor distT="0" distB="0" distL="114300" distR="114300" simplePos="0" relativeHeight="251657216" behindDoc="1" locked="0" layoutInCell="1" allowOverlap="1" wp14:anchorId="5A003DA0" wp14:editId="5648FD7D">
           <wp:simplePos x="0" y="0"/>
           <wp:positionH relativeFrom="margin">
             <wp:posOffset>-998220</wp:posOffset>
@@ -3577,7 +3653,7 @@
         <w:lang w:val="en-GB" w:eastAsia="en-GB"/>
       </w:rPr>
       <w:drawing>
-        <wp:inline distT="0" distB="0" distL="0" distR="0" wp14:anchorId="353C492F" wp14:editId="64D05348">
+        <wp:inline distT="0" distB="0" distL="0" distR="0" wp14:anchorId="4931807F" wp14:editId="0B1B6B0C">
           <wp:extent cx="2265045" cy="1743710"/>
           <wp:effectExtent l="19050" t="0" r="1905" b="0"/>
           <wp:docPr id="1" name="Picture 1" descr="LOGO-CE for Word EN Positive"/>
@@ -11209,7 +11285,7 @@
 </file>
 
 <file path=customXml/itemProps1.xml><?xml version="1.0" encoding="utf-8"?>
-<ds:datastoreItem xmlns:ds="http://schemas.openxmlformats.org/officeDocument/2006/customXml" ds:itemID="{3940F7FF-BB1B-450D-AF70-5551B50CB631}">
+<ds:datastoreItem xmlns:ds="http://schemas.openxmlformats.org/officeDocument/2006/customXml" ds:itemID="{9CA64D42-6DA5-4DAD-9033-6B66757B936A}">
   <ds:schemaRefs>
     <ds:schemaRef ds:uri="http://schemas.openxmlformats.org/officeDocument/2006/bibliography"/>
   </ds:schemaRefs>

</xml_diff>

<commit_message>
Added load test for AS2
git-svn-id: https://joinup.ec.europa.eu/svn/cipaedelivery/trunk@1076 564210f0-7af0-437e-9e94-ac8d0acde024
</commit_message>
<xml_diff>
--- a/cipa-core/Test/CIPA_Test_Framework.docx
+++ b/cipa-core/Test/CIPA_Test_Framework.docx
@@ -812,15 +812,7 @@
                 <w:sz w:val="20"/>
                 <w:lang w:val="en-GB"/>
               </w:rPr>
-              <w:t>Update for CIPA e-Delivery v2</w:t>
-            </w:r>
-            <w:r>
-              <w:rPr>
-                <w:rFonts w:ascii="Verdana" w:hAnsi="Verdana"/>
-                <w:sz w:val="20"/>
-                <w:lang w:val="en-GB"/>
-              </w:rPr>
-              <w:t>.1.0</w:t>
+              <w:t>Update for CIPA e-Delivery v2.1.0</w:t>
             </w:r>
           </w:p>
         </w:tc>
@@ -1459,15 +1451,13 @@
           <w:lang w:val="en-GB"/>
         </w:rPr>
       </w:pPr>
-      <w:bookmarkStart w:id="0" w:name="_GoBack"/>
-      <w:bookmarkEnd w:id="0"/>
       <w:r>
         <w:rPr>
           <w:lang w:val="en-GB"/>
         </w:rPr>
         <w:br w:type="page"/>
       </w:r>
-      <w:bookmarkStart w:id="1" w:name="_Toc373502759"/>
+      <w:bookmarkStart w:id="0" w:name="_Toc373502759"/>
       <w:r>
         <w:rPr>
           <w:lang w:val="en-GB"/>
@@ -1475,7 +1465,7 @@
         <w:lastRenderedPageBreak/>
         <w:t>Overview</w:t>
       </w:r>
-      <w:bookmarkEnd w:id="1"/>
+      <w:bookmarkEnd w:id="0"/>
     </w:p>
     <w:p>
       <w:pPr>
@@ -1627,11 +1617,11 @@
       <w:pPr>
         <w:pStyle w:val="Heading1"/>
       </w:pPr>
-      <w:bookmarkStart w:id="2" w:name="_Toc373502760"/>
+      <w:bookmarkStart w:id="1" w:name="_Toc373502760"/>
       <w:r>
         <w:t>Test Cases</w:t>
       </w:r>
-      <w:bookmarkEnd w:id="2"/>
+      <w:bookmarkEnd w:id="1"/>
       <w:r>
         <w:t xml:space="preserve"> </w:t>
       </w:r>
@@ -1890,11 +1880,11 @@
       <w:pPr>
         <w:pStyle w:val="Heading1"/>
       </w:pPr>
-      <w:bookmarkStart w:id="3" w:name="_Toc373502761"/>
+      <w:bookmarkStart w:id="2" w:name="_Toc373502761"/>
       <w:r>
         <w:t>Supporting Tools</w:t>
       </w:r>
-      <w:bookmarkEnd w:id="3"/>
+      <w:bookmarkEnd w:id="2"/>
     </w:p>
     <w:p>
       <w:pPr>
@@ -1938,7 +1928,7 @@
       <w:pPr>
         <w:pStyle w:val="Heading2"/>
       </w:pPr>
-      <w:bookmarkStart w:id="4" w:name="_Toc373502762"/>
+      <w:bookmarkStart w:id="3" w:name="_Toc373502762"/>
       <w:r>
         <w:lastRenderedPageBreak/>
         <w:t>Instructions</w:t>
@@ -1950,7 +1940,7 @@
       <w:r>
         <w:t>SoapUI</w:t>
       </w:r>
-      <w:bookmarkEnd w:id="4"/>
+      <w:bookmarkEnd w:id="3"/>
       <w:proofErr w:type="spellEnd"/>
     </w:p>
     <w:p>
@@ -2420,7 +2410,27 @@
         <w:rPr>
           <w:lang w:val="en-GB"/>
         </w:rPr>
-        <w:t xml:space="preserve"> also supports load testing in different forms. For the SMP and SML components, several load test samples have been added that simulate multiple concurrent users accessing the components. </w:t>
+        <w:t xml:space="preserve"> also supports load testing in different forms. For the </w:t>
+      </w:r>
+      <w:r>
+        <w:rPr>
+          <w:lang w:val="en-GB"/>
+        </w:rPr>
+        <w:t xml:space="preserve">AS2, </w:t>
+      </w:r>
+      <w:r>
+        <w:rPr>
+          <w:lang w:val="en-GB"/>
+        </w:rPr>
+        <w:t xml:space="preserve">SMP and SML components, </w:t>
+      </w:r>
+      <w:bookmarkStart w:id="4" w:name="_GoBack"/>
+      <w:bookmarkEnd w:id="4"/>
+      <w:r>
+        <w:rPr>
+          <w:lang w:val="en-GB"/>
+        </w:rPr>
+        <w:t xml:space="preserve">load test samples have been added that simulate multiple concurrent users accessing the components. </w:t>
       </w:r>
       <w:proofErr w:type="gramStart"/>
       <w:r>
@@ -2806,7 +2816,7 @@
               <w:szCs w:val="15"/>
               <w:lang w:val="fr-BE"/>
             </w:rPr>
-            <w:t>3</w:t>
+            <w:t>5</w:t>
           </w:r>
           <w:r>
             <w:rPr>
@@ -3249,31 +3259,16 @@
             </w:rPr>
             <w:t xml:space="preserve">Date: </w:t>
           </w:r>
-          <w:r>
-            <w:fldChar w:fldCharType="begin"/>
-          </w:r>
-          <w:r>
-            <w:instrText xml:space="preserve"> DATE   \* MERGEFORMAT </w:instrText>
-          </w:r>
-          <w:r>
-            <w:fldChar w:fldCharType="separate"/>
-          </w:r>
-          <w:r>
-            <w:rPr>
-              <w:noProof/>
-              <w:sz w:val="15"/>
-              <w:szCs w:val="15"/>
-            </w:rPr>
-            <w:t>28/05/2014</w:t>
-          </w:r>
-          <w:r>
-            <w:rPr>
-              <w:noProof/>
-              <w:sz w:val="15"/>
-              <w:szCs w:val="15"/>
-            </w:rPr>
-            <w:fldChar w:fldCharType="end"/>
-          </w:r>
+          <w:fldSimple w:instr=" DATE   \* MERGEFORMAT ">
+            <w:r>
+              <w:rPr>
+                <w:noProof/>
+                <w:sz w:val="15"/>
+                <w:szCs w:val="15"/>
+              </w:rPr>
+              <w:t>28/05/2014</w:t>
+            </w:r>
+          </w:fldSimple>
         </w:p>
       </w:tc>
     </w:tr>
@@ -11285,7 +11280,7 @@
 </file>
 
 <file path=customXml/itemProps1.xml><?xml version="1.0" encoding="utf-8"?>
-<ds:datastoreItem xmlns:ds="http://schemas.openxmlformats.org/officeDocument/2006/customXml" ds:itemID="{9CA64D42-6DA5-4DAD-9033-6B66757B936A}">
+<ds:datastoreItem xmlns:ds="http://schemas.openxmlformats.org/officeDocument/2006/customXml" ds:itemID="{4ACEAF2D-9EB6-43E6-9CF3-F5A34DB4015D}">
   <ds:schemaRefs>
     <ds:schemaRef ds:uri="http://schemas.openxmlformats.org/officeDocument/2006/bibliography"/>
   </ds:schemaRefs>

</xml_diff>

<commit_message>
Update on the possible alternative of using the AS2 AP SoapUI project to send a START message
git-svn-id: https://joinup.ec.europa.eu/svn/cipaedelivery/trunk@1089 564210f0-7af0-437e-9e94-ac8d0acde024
</commit_message>
<xml_diff>
--- a/cipa-core/Test/CIPA_Test_Framework.docx
+++ b/cipa-core/Test/CIPA_Test_Framework.docx
@@ -2422,15 +2422,7 @@
         <w:rPr>
           <w:lang w:val="en-GB"/>
         </w:rPr>
-        <w:t xml:space="preserve">SMP and SML components, </w:t>
-      </w:r>
-      <w:bookmarkStart w:id="4" w:name="_GoBack"/>
-      <w:bookmarkEnd w:id="4"/>
-      <w:r>
-        <w:rPr>
-          <w:lang w:val="en-GB"/>
-        </w:rPr>
-        <w:t xml:space="preserve">load test samples have been added that simulate multiple concurrent users accessing the components. </w:t>
+        <w:t xml:space="preserve">SMP and SML components, load test samples have been added that simulate multiple concurrent users accessing the components. </w:t>
       </w:r>
       <w:proofErr w:type="gramStart"/>
       <w:r>
@@ -2451,9 +2443,185 @@
       <w:pPr>
         <w:pStyle w:val="Heading2"/>
       </w:pPr>
-      <w:bookmarkStart w:id="5" w:name="_Toc373502763"/>
+      <w:bookmarkStart w:id="4" w:name="_Toc373502763"/>
       <w:r>
         <w:t>Instructions Access Point Client</w:t>
+      </w:r>
+      <w:bookmarkEnd w:id="4"/>
+    </w:p>
+    <w:p>
+      <w:pPr>
+        <w:pStyle w:val="Body"/>
+        <w:rPr>
+          <w:lang w:val="en-GB"/>
+        </w:rPr>
+      </w:pPr>
+      <w:r>
+        <w:rPr>
+          <w:lang w:val="en-GB"/>
+        </w:rPr>
+        <w:t xml:space="preserve">For the </w:t>
+      </w:r>
+      <w:r>
+        <w:rPr>
+          <w:lang w:val="en-GB"/>
+        </w:rPr>
+        <w:t xml:space="preserve">START </w:t>
+      </w:r>
+      <w:r>
+        <w:rPr>
+          <w:lang w:val="en-GB"/>
+        </w:rPr>
+        <w:t>AP, an Access Point Client is available to call the AP services using sample data.</w:t>
+      </w:r>
+    </w:p>
+    <w:p>
+      <w:pPr>
+        <w:pStyle w:val="Body"/>
+        <w:rPr>
+          <w:lang w:val="en-GB"/>
+        </w:rPr>
+      </w:pPr>
+      <w:r>
+        <w:rPr>
+          <w:lang w:val="en-GB"/>
+        </w:rPr>
+        <w:t>Unzip ApClient.zip to your disk and follow the instructions in the readme.txt file to configure the client and send messages to the AP.</w:t>
+      </w:r>
+    </w:p>
+    <w:p>
+      <w:pPr>
+        <w:pStyle w:val="Body"/>
+        <w:rPr>
+          <w:lang w:val="en-GB"/>
+        </w:rPr>
+      </w:pPr>
+      <w:r>
+        <w:rPr>
+          <w:lang w:val="en-GB"/>
+        </w:rPr>
+        <w:t>Since the Access Point Client is identical to the sender component</w:t>
+      </w:r>
+      <w:r>
+        <w:rPr>
+          <w:lang w:val="en-GB"/>
+        </w:rPr>
+        <w:t xml:space="preserve"> (uses the send API)</w:t>
+      </w:r>
+      <w:r>
+        <w:rPr>
+          <w:lang w:val="en-GB"/>
+        </w:rPr>
+        <w:t xml:space="preserve"> of the</w:t>
+      </w:r>
+      <w:r>
+        <w:rPr>
+          <w:lang w:val="en-GB"/>
+        </w:rPr>
+        <w:t xml:space="preserve"> START</w:t>
+      </w:r>
+      <w:r>
+        <w:rPr>
+          <w:lang w:val="en-GB"/>
+        </w:rPr>
+        <w:t xml:space="preserve"> Access Point, the Access Point Client can also serve the role as source Access Point in several test cases.</w:t>
+      </w:r>
+    </w:p>
+    <w:p>
+      <w:pPr>
+        <w:pStyle w:val="Body"/>
+        <w:rPr>
+          <w:lang w:val="en-GB"/>
+        </w:rPr>
+      </w:pPr>
+      <w:r>
+        <w:rPr>
+          <w:lang w:val="en-GB"/>
+        </w:rPr>
+        <w:t xml:space="preserve">As an alternative to the Access Point Client, it is possible to use the AS2 AP </w:t>
+      </w:r>
+      <w:proofErr w:type="spellStart"/>
+      <w:r>
+        <w:rPr>
+          <w:lang w:val="en-GB"/>
+        </w:rPr>
+        <w:t>soapUI</w:t>
+      </w:r>
+      <w:proofErr w:type="spellEnd"/>
+      <w:r>
+        <w:rPr>
+          <w:lang w:val="en-GB"/>
+        </w:rPr>
+        <w:t xml:space="preserve"> project to send a START message. If the receiver</w:t>
+      </w:r>
+      <w:r>
+        <w:rPr>
+          <w:lang w:val="en-GB"/>
+        </w:rPr>
+        <w:t xml:space="preserve"> (in </w:t>
+      </w:r>
+      <w:r>
+        <w:rPr>
+          <w:lang w:val="en-GB"/>
+        </w:rPr>
+        <w:t>StandardBusinessDocument</w:t>
+      </w:r>
+      <w:r>
+        <w:rPr>
+          <w:lang w:val="en-GB"/>
+        </w:rPr>
+        <w:t>\</w:t>
+      </w:r>
+      <w:r>
+        <w:rPr>
+          <w:lang w:val="en-GB"/>
+        </w:rPr>
+        <w:t>StandardBusinessDocumentHeader</w:t>
+      </w:r>
+      <w:r>
+        <w:rPr>
+          <w:lang w:val="en-GB"/>
+        </w:rPr>
+        <w:t>\</w:t>
+      </w:r>
+      <w:r>
+        <w:rPr>
+          <w:lang w:val="en-GB"/>
+        </w:rPr>
+        <w:t>Receiver</w:t>
+      </w:r>
+      <w:r>
+        <w:rPr>
+          <w:lang w:val="en-GB"/>
+        </w:rPr>
+        <w:t>\</w:t>
+      </w:r>
+      <w:r>
+        <w:rPr>
+          <w:lang w:val="en-GB"/>
+        </w:rPr>
+        <w:t>Identifier</w:t>
+      </w:r>
+      <w:r>
+        <w:rPr>
+          <w:lang w:val="en-GB"/>
+        </w:rPr>
+        <w:t>)</w:t>
+      </w:r>
+      <w:r>
+        <w:rPr>
+          <w:lang w:val="en-GB"/>
+        </w:rPr>
+        <w:t xml:space="preserve"> is configured in the SMP to use the START protocol, the CIPA dispatcher will dynamically determine that the START protocol should be used for the message transmission.</w:t>
+      </w:r>
+    </w:p>
+    <w:p>
+      <w:pPr>
+        <w:pStyle w:val="Heading2"/>
+      </w:pPr>
+      <w:bookmarkStart w:id="5" w:name="_Toc373502764"/>
+      <w:r>
+        <w:t>Other tools</w:t>
       </w:r>
       <w:bookmarkEnd w:id="5"/>
     </w:p>
@@ -2468,70 +2636,6 @@
         <w:rPr>
           <w:lang w:val="en-GB"/>
         </w:rPr>
-        <w:t>For the AP, an Access Point Client is available to call the AP services using sample data.</w:t>
-      </w:r>
-    </w:p>
-    <w:p>
-      <w:pPr>
-        <w:pStyle w:val="Body"/>
-        <w:rPr>
-          <w:lang w:val="en-GB"/>
-        </w:rPr>
-      </w:pPr>
-      <w:r>
-        <w:rPr>
-          <w:lang w:val="en-GB"/>
-        </w:rPr>
-        <w:t>Unzip ApClient.zip to your disk and follow the instructions in the readme.txt file to configure the client and send messages to the AP.</w:t>
-      </w:r>
-    </w:p>
-    <w:p>
-      <w:pPr>
-        <w:pStyle w:val="Body"/>
-        <w:rPr>
-          <w:lang w:val="en-GB"/>
-        </w:rPr>
-      </w:pPr>
-      <w:r>
-        <w:rPr>
-          <w:lang w:val="en-GB"/>
-        </w:rPr>
-        <w:t>Since the Access Point Client is identical to the sender component</w:t>
-      </w:r>
-      <w:r>
-        <w:rPr>
-          <w:lang w:val="en-GB"/>
-        </w:rPr>
-        <w:t xml:space="preserve"> (uses the send API)</w:t>
-      </w:r>
-      <w:r>
-        <w:rPr>
-          <w:lang w:val="en-GB"/>
-        </w:rPr>
-        <w:t xml:space="preserve"> of the Access Point, the Access Point Client can also serve the role as source Access Point in several test cases.</w:t>
-      </w:r>
-    </w:p>
-    <w:p>
-      <w:pPr>
-        <w:pStyle w:val="Heading2"/>
-      </w:pPr>
-      <w:bookmarkStart w:id="6" w:name="_Toc373502764"/>
-      <w:r>
-        <w:t>Other tools</w:t>
-      </w:r>
-      <w:bookmarkEnd w:id="6"/>
-    </w:p>
-    <w:p>
-      <w:pPr>
-        <w:pStyle w:val="Body"/>
-        <w:rPr>
-          <w:lang w:val="en-GB"/>
-        </w:rPr>
-      </w:pPr>
-      <w:r>
-        <w:rPr>
-          <w:lang w:val="en-GB"/>
-        </w:rPr>
         <w:t>Some test cases require manual checks. To help the user in executing these test cases, other tools not included in this package can be used.</w:t>
       </w:r>
     </w:p>
@@ -2608,7 +2712,15 @@
         <w:rPr>
           <w:lang w:val="en-GB"/>
         </w:rPr>
-        <w:t xml:space="preserve"> the tools available from </w:t>
+        <w:t xml:space="preserve"> the tools </w:t>
+      </w:r>
+      <w:bookmarkStart w:id="6" w:name="_GoBack"/>
+      <w:bookmarkEnd w:id="6"/>
+      <w:r>
+        <w:rPr>
+          <w:lang w:val="en-GB"/>
+        </w:rPr>
+        <w:t xml:space="preserve">available from </w:t>
       </w:r>
       <w:hyperlink r:id="rId11" w:history="1">
         <w:r>
@@ -2619,22 +2731,6 @@
           <w:t>http://www.ws-i.org/deliverables/matrix.aspx</w:t>
         </w:r>
       </w:hyperlink>
-    </w:p>
-    <w:p>
-      <w:pPr>
-        <w:pStyle w:val="Body"/>
-        <w:rPr>
-          <w:lang w:val="en-GB"/>
-        </w:rPr>
-      </w:pPr>
-    </w:p>
-    <w:p>
-      <w:pPr>
-        <w:pStyle w:val="Body"/>
-        <w:rPr>
-          <w:lang w:val="en-GB"/>
-        </w:rPr>
-      </w:pPr>
     </w:p>
     <w:p>
       <w:pPr>
@@ -2730,7 +2826,7 @@
               <w:sz w:val="15"/>
               <w:szCs w:val="15"/>
             </w:rPr>
-            <w:t>28/05/2014</w:t>
+            <w:t>03/06/2014</w:t>
           </w:r>
           <w:r>
             <w:fldChar w:fldCharType="end"/>
@@ -2816,7 +2912,7 @@
               <w:szCs w:val="15"/>
               <w:lang w:val="fr-BE"/>
             </w:rPr>
-            <w:t>5</w:t>
+            <w:t>4</w:t>
           </w:r>
           <w:r>
             <w:rPr>
@@ -3259,16 +3355,31 @@
             </w:rPr>
             <w:t xml:space="preserve">Date: </w:t>
           </w:r>
-          <w:fldSimple w:instr=" DATE   \* MERGEFORMAT ">
-            <w:r>
-              <w:rPr>
-                <w:noProof/>
-                <w:sz w:val="15"/>
-                <w:szCs w:val="15"/>
-              </w:rPr>
-              <w:t>28/05/2014</w:t>
-            </w:r>
-          </w:fldSimple>
+          <w:r>
+            <w:fldChar w:fldCharType="begin"/>
+          </w:r>
+          <w:r>
+            <w:instrText xml:space="preserve"> DATE   \* MERGEFORMAT </w:instrText>
+          </w:r>
+          <w:r>
+            <w:fldChar w:fldCharType="separate"/>
+          </w:r>
+          <w:r>
+            <w:rPr>
+              <w:noProof/>
+              <w:sz w:val="15"/>
+              <w:szCs w:val="15"/>
+            </w:rPr>
+            <w:t>3/06/2014</w:t>
+          </w:r>
+          <w:r>
+            <w:rPr>
+              <w:noProof/>
+              <w:sz w:val="15"/>
+              <w:szCs w:val="15"/>
+            </w:rPr>
+            <w:fldChar w:fldCharType="end"/>
+          </w:r>
         </w:p>
       </w:tc>
     </w:tr>
@@ -11280,7 +11391,7 @@
 </file>
 
 <file path=customXml/itemProps1.xml><?xml version="1.0" encoding="utf-8"?>
-<ds:datastoreItem xmlns:ds="http://schemas.openxmlformats.org/officeDocument/2006/customXml" ds:itemID="{4ACEAF2D-9EB6-43E6-9CF3-F5A34DB4015D}">
+<ds:datastoreItem xmlns:ds="http://schemas.openxmlformats.org/officeDocument/2006/customXml" ds:itemID="{49E6B684-6745-4940-A418-8C4C7C98A8E8}">
   <ds:schemaRefs>
     <ds:schemaRef ds:uri="http://schemas.openxmlformats.org/officeDocument/2006/bibliography"/>
   </ds:schemaRefs>

</xml_diff>